<commit_message>
Update Projet d'intégration- Développement.docx
</commit_message>
<xml_diff>
--- a/Projet d'intégration- Développement.docx
+++ b/Projet d'intégration- Développement.docx
@@ -195,25 +195,7 @@
         <w:rPr>
           <w:lang w:eastAsia="fr-BE"/>
         </w:rPr>
-        <w:t>06</w:t>
-      </w:r>
-      <w:r>
-        <w:rPr>
-          <w:lang w:eastAsia="fr-BE"/>
-        </w:rPr>
-        <w:t>/</w:t>
-      </w:r>
-      <w:r>
-        <w:rPr>
-          <w:lang w:eastAsia="fr-BE"/>
-        </w:rPr>
-        <w:t>10</w:t>
-      </w:r>
-      <w:r>
-        <w:rPr>
-          <w:lang w:eastAsia="fr-BE"/>
-        </w:rPr>
-        <w:t>/2021</w:t>
+        <w:t>06/10/2021</w:t>
       </w:r>
     </w:p>
     <w:p>
@@ -233,6 +215,76 @@
         </w:rPr>
         <w:t>Ecriture du cahier de charges</w:t>
       </w:r>
+    </w:p>
+    <w:p>
+      <w:pPr>
+        <w:rPr>
+          <w:lang w:eastAsia="fr-BE"/>
+        </w:rPr>
+      </w:pPr>
+    </w:p>
+    <w:p>
+      <w:pPr>
+        <w:pStyle w:val="Heading1"/>
+        <w:rPr>
+          <w:lang w:eastAsia="fr-BE"/>
+        </w:rPr>
+      </w:pPr>
+      <w:r>
+        <w:rPr>
+          <w:lang w:eastAsia="fr-BE"/>
+        </w:rPr>
+        <w:t>13</w:t>
+      </w:r>
+      <w:r>
+        <w:rPr>
+          <w:lang w:eastAsia="fr-BE"/>
+        </w:rPr>
+        <w:t>/10/2021</w:t>
+      </w:r>
+    </w:p>
+    <w:p>
+      <w:pPr>
+        <w:pStyle w:val="ListParagraph"/>
+        <w:numPr>
+          <w:ilvl w:val="0"/>
+          <w:numId w:val="1"/>
+        </w:numPr>
+        <w:rPr>
+          <w:lang w:eastAsia="fr-BE"/>
+        </w:rPr>
+      </w:pPr>
+      <w:r>
+        <w:rPr>
+          <w:lang w:eastAsia="fr-BE"/>
+        </w:rPr>
+        <w:t>Fin de l’écriture du cahier de charges</w:t>
+      </w:r>
+    </w:p>
+    <w:p>
+      <w:pPr>
+        <w:pStyle w:val="ListParagraph"/>
+        <w:numPr>
+          <w:ilvl w:val="0"/>
+          <w:numId w:val="1"/>
+        </w:numPr>
+        <w:rPr>
+          <w:lang w:eastAsia="fr-BE"/>
+        </w:rPr>
+      </w:pPr>
+      <w:r>
+        <w:rPr>
+          <w:lang w:eastAsia="fr-BE"/>
+        </w:rPr>
+        <w:t>Début de l’écriture de l’analyse fonctionnelle/technique</w:t>
+      </w:r>
+    </w:p>
+    <w:p>
+      <w:pPr>
+        <w:rPr>
+          <w:lang w:eastAsia="fr-BE"/>
+        </w:rPr>
+      </w:pPr>
     </w:p>
     <w:p>
       <w:pPr>

</xml_diff>

<commit_message>
ajout cours du 20/10
</commit_message>
<xml_diff>
--- a/Projet d'intégration- Développement.docx
+++ b/Projet d'intégration- Développement.docx
@@ -234,13 +234,7 @@
         <w:rPr>
           <w:lang w:eastAsia="fr-BE"/>
         </w:rPr>
-        <w:t>13</w:t>
-      </w:r>
-      <w:r>
-        <w:rPr>
-          <w:lang w:eastAsia="fr-BE"/>
-        </w:rPr>
-        <w:t>/10/2021</w:t>
+        <w:t>13/10/2021</w:t>
       </w:r>
     </w:p>
     <w:p>
@@ -278,6 +272,69 @@
         </w:rPr>
         <w:t>Début de l’écriture de l’analyse fonctionnelle/technique</w:t>
       </w:r>
+    </w:p>
+    <w:p>
+      <w:pPr>
+        <w:pStyle w:val="Heading1"/>
+        <w:rPr>
+          <w:lang w:eastAsia="fr-BE"/>
+        </w:rPr>
+      </w:pPr>
+      <w:r>
+        <w:rPr>
+          <w:lang w:eastAsia="fr-BE"/>
+        </w:rPr>
+        <w:t>20</w:t>
+      </w:r>
+      <w:r>
+        <w:rPr>
+          <w:lang w:eastAsia="fr-BE"/>
+        </w:rPr>
+        <w:t>/10/2021</w:t>
+      </w:r>
+    </w:p>
+    <w:p>
+      <w:pPr>
+        <w:pStyle w:val="ListParagraph"/>
+        <w:numPr>
+          <w:ilvl w:val="0"/>
+          <w:numId w:val="1"/>
+        </w:numPr>
+        <w:rPr>
+          <w:lang w:eastAsia="fr-BE"/>
+        </w:rPr>
+      </w:pPr>
+      <w:r>
+        <w:rPr>
+          <w:lang w:eastAsia="fr-BE"/>
+        </w:rPr>
+        <w:t>Ecriture des scénarios</w:t>
+      </w:r>
+    </w:p>
+    <w:p>
+      <w:pPr>
+        <w:pStyle w:val="ListParagraph"/>
+        <w:numPr>
+          <w:ilvl w:val="0"/>
+          <w:numId w:val="1"/>
+        </w:numPr>
+        <w:rPr>
+          <w:lang w:eastAsia="fr-BE"/>
+        </w:rPr>
+      </w:pPr>
+      <w:r>
+        <w:rPr>
+          <w:lang w:eastAsia="fr-BE"/>
+        </w:rPr>
+        <w:t>Design de wireframes</w:t>
+      </w:r>
+    </w:p>
+    <w:p>
+      <w:pPr>
+        <w:rPr>
+          <w:lang w:eastAsia="fr-BE"/>
+        </w:rPr>
+      </w:pPr>
     </w:p>
     <w:p>
       <w:pPr>

</xml_diff>

<commit_message>
ajout cours du 27/10
</commit_message>
<xml_diff>
--- a/Projet d'intégration- Développement.docx
+++ b/Projet d'intégration- Développement.docx
@@ -284,7 +284,57 @@
         <w:rPr>
           <w:lang w:eastAsia="fr-BE"/>
         </w:rPr>
-        <w:t>20</w:t>
+        <w:t>20/10/2021</w:t>
+      </w:r>
+    </w:p>
+    <w:p>
+      <w:pPr>
+        <w:pStyle w:val="ListParagraph"/>
+        <w:numPr>
+          <w:ilvl w:val="0"/>
+          <w:numId w:val="1"/>
+        </w:numPr>
+        <w:rPr>
+          <w:lang w:eastAsia="fr-BE"/>
+        </w:rPr>
+      </w:pPr>
+      <w:r>
+        <w:rPr>
+          <w:lang w:eastAsia="fr-BE"/>
+        </w:rPr>
+        <w:t>Ecriture des scénarios</w:t>
+      </w:r>
+    </w:p>
+    <w:p>
+      <w:pPr>
+        <w:pStyle w:val="ListParagraph"/>
+        <w:numPr>
+          <w:ilvl w:val="0"/>
+          <w:numId w:val="1"/>
+        </w:numPr>
+        <w:rPr>
+          <w:lang w:eastAsia="fr-BE"/>
+        </w:rPr>
+      </w:pPr>
+      <w:r>
+        <w:rPr>
+          <w:lang w:eastAsia="fr-BE"/>
+        </w:rPr>
+        <w:t>Design de wireframes</w:t>
+      </w:r>
+    </w:p>
+    <w:p>
+      <w:pPr>
+        <w:pStyle w:val="Heading1"/>
+        <w:rPr>
+          <w:lang w:eastAsia="fr-BE"/>
+        </w:rPr>
+      </w:pPr>
+      <w:r>
+        <w:rPr>
+          <w:lang w:eastAsia="fr-BE"/>
+        </w:rPr>
+        <w:t>27</w:t>
       </w:r>
       <w:r>
         <w:rPr>
@@ -308,26 +358,123 @@
         <w:rPr>
           <w:lang w:eastAsia="fr-BE"/>
         </w:rPr>
-        <w:t>Ecriture des scénarios</w:t>
-      </w:r>
-    </w:p>
-    <w:p>
-      <w:pPr>
-        <w:pStyle w:val="ListParagraph"/>
-        <w:numPr>
-          <w:ilvl w:val="0"/>
-          <w:numId w:val="1"/>
-        </w:numPr>
-        <w:rPr>
-          <w:lang w:eastAsia="fr-BE"/>
-        </w:rPr>
-      </w:pPr>
-      <w:r>
-        <w:rPr>
-          <w:lang w:eastAsia="fr-BE"/>
-        </w:rPr>
-        <w:t>Design de wireframes</w:t>
-      </w:r>
+        <w:t>Ecriture des exigences</w:t>
+      </w:r>
+    </w:p>
+    <w:p>
+      <w:pPr>
+        <w:pStyle w:val="ListParagraph"/>
+        <w:numPr>
+          <w:ilvl w:val="0"/>
+          <w:numId w:val="1"/>
+        </w:numPr>
+        <w:rPr>
+          <w:lang w:eastAsia="fr-BE"/>
+        </w:rPr>
+      </w:pPr>
+      <w:r>
+        <w:rPr>
+          <w:lang w:eastAsia="fr-BE"/>
+        </w:rPr>
+        <w:t>Ecriture des cas d’utilisation</w:t>
+      </w:r>
+    </w:p>
+    <w:p>
+      <w:pPr>
+        <w:pStyle w:val="ListParagraph"/>
+        <w:numPr>
+          <w:ilvl w:val="0"/>
+          <w:numId w:val="1"/>
+        </w:numPr>
+        <w:rPr>
+          <w:lang w:eastAsia="fr-BE"/>
+        </w:rPr>
+      </w:pPr>
+      <w:r>
+        <w:rPr>
+          <w:lang w:eastAsia="fr-BE"/>
+        </w:rPr>
+        <w:t>Représentation du schéma de la DB</w:t>
+      </w:r>
+    </w:p>
+    <w:p>
+      <w:pPr>
+        <w:pStyle w:val="ListParagraph"/>
+        <w:numPr>
+          <w:ilvl w:val="0"/>
+          <w:numId w:val="1"/>
+        </w:numPr>
+        <w:rPr>
+          <w:lang w:eastAsia="fr-BE"/>
+        </w:rPr>
+      </w:pPr>
+      <w:r>
+        <w:rPr>
+          <w:lang w:eastAsia="fr-BE"/>
+        </w:rPr>
+        <w:t>Enumération et description des différentes phases du projet</w:t>
+      </w:r>
+    </w:p>
+    <w:p>
+      <w:pPr>
+        <w:pStyle w:val="ListParagraph"/>
+        <w:numPr>
+          <w:ilvl w:val="0"/>
+          <w:numId w:val="1"/>
+        </w:numPr>
+        <w:rPr>
+          <w:lang w:eastAsia="fr-BE"/>
+        </w:rPr>
+      </w:pPr>
+      <w:r>
+        <w:rPr>
+          <w:lang w:eastAsia="fr-BE"/>
+        </w:rPr>
+        <w:t>Ecriture des processus métier</w:t>
+      </w:r>
+    </w:p>
+    <w:p>
+      <w:pPr>
+        <w:pStyle w:val="ListParagraph"/>
+        <w:numPr>
+          <w:ilvl w:val="0"/>
+          <w:numId w:val="1"/>
+        </w:numPr>
+        <w:rPr>
+          <w:lang w:eastAsia="fr-BE"/>
+        </w:rPr>
+      </w:pPr>
+      <w:r>
+        <w:rPr>
+          <w:lang w:eastAsia="fr-BE"/>
+        </w:rPr>
+        <w:t>Description de l’architecture cloud Azure</w:t>
+      </w:r>
+    </w:p>
+    <w:p>
+      <w:pPr>
+        <w:pStyle w:val="ListParagraph"/>
+        <w:numPr>
+          <w:ilvl w:val="0"/>
+          <w:numId w:val="1"/>
+        </w:numPr>
+        <w:rPr>
+          <w:lang w:eastAsia="fr-BE"/>
+        </w:rPr>
+      </w:pPr>
+      <w:r>
+        <w:rPr>
+          <w:lang w:eastAsia="fr-BE"/>
+        </w:rPr>
+        <w:t>Ajout d’un diagramme d’acteur</w:t>
+      </w:r>
+    </w:p>
+    <w:p>
+      <w:pPr>
+        <w:rPr>
+          <w:lang w:eastAsia="fr-BE"/>
+        </w:rPr>
+      </w:pPr>
     </w:p>
     <w:p>
       <w:pPr>

</xml_diff>